<commit_message>
Update public and src
</commit_message>
<xml_diff>
--- a/frontend/public/manual/help/manualadmin.docx
+++ b/frontend/public/manual/help/manualadmin.docx
@@ -1925,16 +1925,15 @@
       <w:r>
         <w:rPr>
           <w:rFonts w:ascii="Angsana New" w:hAnsi="Angsana New" w:cs="Angsana New"/>
-          <w:noProof/>
           <w:color w:val="000000" w:themeColor="text1"/>
           <w:sz w:val="32"/>
           <w:szCs w:val="32"/>
         </w:rPr>
         <w:drawing>
-          <wp:inline distT="0" distB="0" distL="0" distR="0" wp14:anchorId="5D9F3F46" wp14:editId="387EE650">
-            <wp:extent cx="3979744" cy="2536236"/>
-            <wp:effectExtent l="19050" t="19050" r="20955" b="16510"/>
-            <wp:docPr id="468049737" name="Picture 1" descr="A screenshot of a computer&#10;&#10;Description automatically generated"/>
+          <wp:inline distT="0" distB="0" distL="0" distR="0" wp14:anchorId="38FA2192" wp14:editId="0CEEDC2E">
+            <wp:extent cx="3581400" cy="2374973"/>
+            <wp:effectExtent l="19050" t="19050" r="19050" b="25400"/>
+            <wp:docPr id="1342070581" name="Picture 1" descr="A screenshot of a computer&#10;&#10;Description automatically generated"/>
             <wp:cNvGraphicFramePr>
               <a:graphicFrameLocks xmlns:a="http://schemas.openxmlformats.org/drawingml/2006/main" noChangeAspect="1"/>
             </wp:cNvGraphicFramePr>
@@ -1942,7 +1941,7 @@
               <a:graphicData uri="http://schemas.openxmlformats.org/drawingml/2006/picture">
                 <pic:pic xmlns:pic="http://schemas.openxmlformats.org/drawingml/2006/picture">
                   <pic:nvPicPr>
-                    <pic:cNvPr id="468049737" name="Picture 1" descr="A screenshot of a computer&#10;&#10;Description automatically generated"/>
+                    <pic:cNvPr id="1342070581" name="Picture 1" descr="A screenshot of a computer&#10;&#10;Description automatically generated"/>
                     <pic:cNvPicPr/>
                   </pic:nvPicPr>
                   <pic:blipFill>
@@ -1954,7 +1953,7 @@
                   <pic:spPr>
                     <a:xfrm>
                       <a:off x="0" y="0"/>
-                      <a:ext cx="3987987" cy="2541489"/>
+                      <a:ext cx="3592570" cy="2382380"/>
                     </a:xfrm>
                     <a:prstGeom prst="rect">
                       <a:avLst/>
@@ -3221,16 +3220,15 @@
       <w:r>
         <w:rPr>
           <w:rFonts w:ascii="Angsana New" w:hAnsi="Angsana New" w:cs="Angsana New"/>
-          <w:noProof/>
           <w:color w:val="000000" w:themeColor="text1"/>
           <w:sz w:val="32"/>
           <w:szCs w:val="32"/>
         </w:rPr>
         <w:drawing>
-          <wp:inline distT="0" distB="0" distL="0" distR="0" wp14:anchorId="13E5FBF8" wp14:editId="31BF4442">
-            <wp:extent cx="3402157" cy="2835494"/>
-            <wp:effectExtent l="19050" t="19050" r="27305" b="22225"/>
-            <wp:docPr id="1225777142" name="Picture 1"/>
+          <wp:inline distT="0" distB="0" distL="0" distR="0" wp14:anchorId="19572864" wp14:editId="45CDA0C5">
+            <wp:extent cx="4199467" cy="3758882"/>
+            <wp:effectExtent l="19050" t="19050" r="10795" b="13335"/>
+            <wp:docPr id="1437644621" name="Picture 1"/>
             <wp:cNvGraphicFramePr>
               <a:graphicFrameLocks xmlns:a="http://schemas.openxmlformats.org/drawingml/2006/main" noChangeAspect="1"/>
             </wp:cNvGraphicFramePr>
@@ -3238,7 +3236,7 @@
               <a:graphicData uri="http://schemas.openxmlformats.org/drawingml/2006/picture">
                 <pic:pic xmlns:pic="http://schemas.openxmlformats.org/drawingml/2006/picture">
                   <pic:nvPicPr>
-                    <pic:cNvPr id="1225777142" name=""/>
+                    <pic:cNvPr id="1437644621" name=""/>
                     <pic:cNvPicPr/>
                   </pic:nvPicPr>
                   <pic:blipFill>
@@ -3250,7 +3248,7 @@
                   <pic:spPr>
                     <a:xfrm>
                       <a:off x="0" y="0"/>
-                      <a:ext cx="3410763" cy="2842667"/>
+                      <a:ext cx="4208974" cy="3767392"/>
                     </a:xfrm>
                     <a:prstGeom prst="rect">
                       <a:avLst/>
@@ -3309,7 +3307,7 @@
           <w:szCs w:val="32"/>
           <w:cs/>
         </w:rPr>
-        <w:t xml:space="preserve">กรอกรายละเอียดบัญชี อีเมล์ และรหัสผ่านแล้วกดถัดไป หรือทำการ </w:t>
+        <w:t xml:space="preserve">กรอกรายละเอียดบัญชี อีเมล และรหัสผ่านแล้วกดถัดไป หรือทำการ </w:t>
       </w:r>
       <w:r>
         <w:rPr>
@@ -3387,16 +3385,15 @@
       <w:r>
         <w:rPr>
           <w:rFonts w:ascii="Angsana New" w:hAnsi="Angsana New" w:cs="Angsana New"/>
-          <w:noProof/>
           <w:color w:val="000000" w:themeColor="text1"/>
           <w:sz w:val="32"/>
           <w:szCs w:val="32"/>
         </w:rPr>
         <w:drawing>
-          <wp:inline distT="0" distB="0" distL="0" distR="0" wp14:anchorId="14325220" wp14:editId="16B0AE07">
-            <wp:extent cx="2377786" cy="2714367"/>
-            <wp:effectExtent l="19050" t="19050" r="22860" b="10160"/>
-            <wp:docPr id="432811559" name="Picture 1" descr="A screenshot of a computer&#10;&#10;Description automatically generated"/>
+          <wp:inline distT="0" distB="0" distL="0" distR="0" wp14:anchorId="4458952B" wp14:editId="3ADB70F6">
+            <wp:extent cx="2356069" cy="2703600"/>
+            <wp:effectExtent l="19050" t="19050" r="25400" b="20955"/>
+            <wp:docPr id="163818515" name="Picture 1" descr="A screenshot of a computer&#10;&#10;Description automatically generated"/>
             <wp:cNvGraphicFramePr>
               <a:graphicFrameLocks xmlns:a="http://schemas.openxmlformats.org/drawingml/2006/main" noChangeAspect="1"/>
             </wp:cNvGraphicFramePr>
@@ -3404,7 +3401,7 @@
               <a:graphicData uri="http://schemas.openxmlformats.org/drawingml/2006/picture">
                 <pic:pic xmlns:pic="http://schemas.openxmlformats.org/drawingml/2006/picture">
                   <pic:nvPicPr>
-                    <pic:cNvPr id="432811559" name="Picture 1" descr="A screenshot of a computer&#10;&#10;Description automatically generated"/>
+                    <pic:cNvPr id="163818515" name="Picture 1" descr="A screenshot of a computer&#10;&#10;Description automatically generated"/>
                     <pic:cNvPicPr/>
                   </pic:nvPicPr>
                   <pic:blipFill>
@@ -3416,7 +3413,7 @@
                   <pic:spPr>
                     <a:xfrm>
                       <a:off x="0" y="0"/>
-                      <a:ext cx="2392436" cy="2731091"/>
+                      <a:ext cx="2356069" cy="2703600"/>
                     </a:xfrm>
                     <a:prstGeom prst="rect">
                       <a:avLst/>
@@ -3442,7 +3439,7 @@
           <w:szCs w:val="32"/>
         </w:rPr>
         <w:drawing>
-          <wp:inline distT="0" distB="0" distL="0" distR="0" wp14:anchorId="2E87924E" wp14:editId="07B6AB2D">
+          <wp:inline distT="0" distB="0" distL="0" distR="0" wp14:anchorId="2E87924E" wp14:editId="29EE0BD6">
             <wp:extent cx="2519449" cy="2705449"/>
             <wp:effectExtent l="19050" t="19050" r="14605" b="19050"/>
             <wp:docPr id="1934177353" name="Picture 1" descr="A screenshot of a computer&#10;&#10;Description automatically generated"/>
@@ -5153,7 +5150,7 @@
         <w:spacing w:after="0" w:line="240" w:lineRule="auto"/>
         <w:jc w:val="thaiDistribute"/>
         <w:rPr>
-          <w:rFonts w:ascii="Angsana New" w:hAnsi="Angsana New" w:cs="Angsana New"/>
+          <w:rFonts w:ascii="Angsana New" w:hAnsi="Angsana New" w:cs="Angsana New" w:hint="cs"/>
           <w:b/>
           <w:bCs/>
           <w:sz w:val="32"/>
@@ -5171,7 +5168,593 @@
         <mc:AlternateContent>
           <mc:Choice Requires="wps">
             <w:drawing>
-              <wp:anchor distT="0" distB="0" distL="114300" distR="114300" simplePos="0" relativeHeight="251705344" behindDoc="0" locked="0" layoutInCell="1" allowOverlap="1" wp14:anchorId="1CCEBAEB" wp14:editId="146BC348">
+              <wp:anchor distT="0" distB="0" distL="114300" distR="114300" simplePos="0" relativeHeight="251701248" behindDoc="0" locked="0" layoutInCell="1" allowOverlap="1" wp14:anchorId="165538E3" wp14:editId="041DA60C">
+                <wp:simplePos x="0" y="0"/>
+                <wp:positionH relativeFrom="column">
+                  <wp:posOffset>1041400</wp:posOffset>
+                </wp:positionH>
+                <wp:positionV relativeFrom="paragraph">
+                  <wp:posOffset>976358</wp:posOffset>
+                </wp:positionV>
+                <wp:extent cx="257175" cy="257175"/>
+                <wp:effectExtent l="0" t="0" r="0" b="0"/>
+                <wp:wrapNone/>
+                <wp:docPr id="1230147425" name="Text Box 2"/>
+                <wp:cNvGraphicFramePr/>
+                <a:graphic xmlns:a="http://schemas.openxmlformats.org/drawingml/2006/main">
+                  <a:graphicData uri="http://schemas.microsoft.com/office/word/2010/wordprocessingShape">
+                    <wps:wsp>
+                      <wps:cNvSpPr txBox="1"/>
+                      <wps:spPr>
+                        <a:xfrm>
+                          <a:off x="0" y="0"/>
+                          <a:ext cx="257175" cy="257175"/>
+                        </a:xfrm>
+                        <a:prstGeom prst="rect">
+                          <a:avLst/>
+                        </a:prstGeom>
+                        <a:noFill/>
+                        <a:ln w="6350">
+                          <a:noFill/>
+                        </a:ln>
+                      </wps:spPr>
+                      <wps:txbx>
+                        <w:txbxContent>
+                          <w:p>
+                            <w:pPr>
+                              <w:spacing w:line="240" w:lineRule="auto"/>
+                              <w:jc w:val="center"/>
+                              <w:rPr>
+                                <w:rFonts w:ascii="Angsana New" w:hAnsi="Angsana New" w:cs="Angsana New"/>
+                                <w:b/>
+                                <w:bCs/>
+                                <w:color w:val="000000" w:themeColor="text1"/>
+                                <w:sz w:val="24"/>
+                                <w:szCs w:val="24"/>
+                              </w:rPr>
+                            </w:pPr>
+                            <w:r>
+                              <w:rPr>
+                                <w:rFonts w:ascii="Angsana New" w:hAnsi="Angsana New" w:cs="Angsana New"/>
+                                <w:b/>
+                                <w:bCs/>
+                                <w:color w:val="000000" w:themeColor="text1"/>
+                                <w:sz w:val="24"/>
+                                <w:szCs w:val="24"/>
+                              </w:rPr>
+                              <w:t>2</w:t>
+                            </w:r>
+                          </w:p>
+                        </w:txbxContent>
+                      </wps:txbx>
+                      <wps:bodyPr rot="0" spcFirstLastPara="0" vertOverflow="overflow" horzOverflow="overflow" vert="horz" wrap="square" lIns="91440" tIns="45720" rIns="91440" bIns="45720" numCol="1" spcCol="0" rtlCol="0" fromWordArt="0" anchor="t" anchorCtr="0" forceAA="0" compatLnSpc="1">
+                        <a:prstTxWarp prst="textNoShape">
+                          <a:avLst/>
+                        </a:prstTxWarp>
+                        <a:noAutofit/>
+                      </wps:bodyPr>
+                    </wps:wsp>
+                  </a:graphicData>
+                </a:graphic>
+                <wp14:sizeRelH relativeFrom="margin">
+                  <wp14:pctWidth>0</wp14:pctWidth>
+                </wp14:sizeRelH>
+                <wp14:sizeRelV relativeFrom="margin">
+                  <wp14:pctHeight>0</wp14:pctHeight>
+                </wp14:sizeRelV>
+              </wp:anchor>
+            </w:drawing>
+          </mc:Choice>
+          <mc:Fallback>
+            <w:pict>
+              <v:shape w14:anchorId="165538E3" id="_x0000_s1038" type="#_x0000_t202" style="position:absolute;left:0;text-align:left;margin-left:82pt;margin-top:76.9pt;width:20.25pt;height:20.25pt;z-index:251701248;visibility:visible;mso-wrap-style:square;mso-width-percent:0;mso-height-percent:0;mso-wrap-distance-left:9pt;mso-wrap-distance-top:0;mso-wrap-distance-right:9pt;mso-wrap-distance-bottom:0;mso-position-horizontal:absolute;mso-position-horizontal-relative:text;mso-position-vertical:absolute;mso-position-vertical-relative:text;mso-width-percent:0;mso-height-percent:0;mso-width-relative:margin;mso-height-relative:margin;v-text-anchor:top" o:gfxdata="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" filled="f" stroked="f" strokeweight=".5pt">
+                <v:textbox>
+                  <w:txbxContent>
+                    <w:p>
+                      <w:pPr>
+                        <w:spacing w:line="240" w:lineRule="auto"/>
+                        <w:jc w:val="center"/>
+                        <w:rPr>
+                          <w:rFonts w:ascii="Angsana New" w:hAnsi="Angsana New" w:cs="Angsana New"/>
+                          <w:b/>
+                          <w:bCs/>
+                          <w:color w:val="000000" w:themeColor="text1"/>
+                          <w:sz w:val="24"/>
+                          <w:szCs w:val="24"/>
+                        </w:rPr>
+                      </w:pPr>
+                      <w:r>
+                        <w:rPr>
+                          <w:rFonts w:ascii="Angsana New" w:hAnsi="Angsana New" w:cs="Angsana New"/>
+                          <w:b/>
+                          <w:bCs/>
+                          <w:color w:val="000000" w:themeColor="text1"/>
+                          <w:sz w:val="24"/>
+                          <w:szCs w:val="24"/>
+                        </w:rPr>
+                        <w:t>2</w:t>
+                      </w:r>
+                    </w:p>
+                  </w:txbxContent>
+                </v:textbox>
+              </v:shape>
+            </w:pict>
+          </mc:Fallback>
+        </mc:AlternateContent>
+      </w:r>
+      <w:r>
+        <w:rPr>
+          <w:rFonts w:ascii="Angsana New" w:hAnsi="Angsana New" w:cs="Angsana New"/>
+          <w:noProof/>
+          <w:sz w:val="32"/>
+          <w:szCs w:val="32"/>
+          <w:lang w:val="th-TH"/>
+        </w:rPr>
+        <mc:AlternateContent>
+          <mc:Choice Requires="wps">
+            <w:drawing>
+              <wp:anchor distT="0" distB="0" distL="114300" distR="114300" simplePos="0" relativeHeight="251695104" behindDoc="0" locked="0" layoutInCell="1" allowOverlap="1" wp14:anchorId="498ACA6D" wp14:editId="2B64E987">
+                <wp:simplePos x="0" y="0"/>
+                <wp:positionH relativeFrom="column">
+                  <wp:posOffset>5430732</wp:posOffset>
+                </wp:positionH>
+                <wp:positionV relativeFrom="paragraph">
+                  <wp:posOffset>971550</wp:posOffset>
+                </wp:positionV>
+                <wp:extent cx="161925" cy="127000"/>
+                <wp:effectExtent l="0" t="0" r="28575" b="25400"/>
+                <wp:wrapNone/>
+                <wp:docPr id="1816320186" name="Rectangle 1"/>
+                <wp:cNvGraphicFramePr/>
+                <a:graphic xmlns:a="http://schemas.openxmlformats.org/drawingml/2006/main">
+                  <a:graphicData uri="http://schemas.microsoft.com/office/word/2010/wordprocessingShape">
+                    <wps:wsp>
+                      <wps:cNvSpPr/>
+                      <wps:spPr>
+                        <a:xfrm>
+                          <a:off x="0" y="0"/>
+                          <a:ext cx="161925" cy="127000"/>
+                        </a:xfrm>
+                        <a:prstGeom prst="rect">
+                          <a:avLst/>
+                        </a:prstGeom>
+                        <a:noFill/>
+                        <a:ln>
+                          <a:solidFill>
+                            <a:srgbClr val="FF0000"/>
+                          </a:solidFill>
+                        </a:ln>
+                      </wps:spPr>
+                      <wps:style>
+                        <a:lnRef idx="2">
+                          <a:schemeClr val="accent1">
+                            <a:shade val="15000"/>
+                          </a:schemeClr>
+                        </a:lnRef>
+                        <a:fillRef idx="1">
+                          <a:schemeClr val="accent1"/>
+                        </a:fillRef>
+                        <a:effectRef idx="0">
+                          <a:schemeClr val="accent1"/>
+                        </a:effectRef>
+                        <a:fontRef idx="minor">
+                          <a:schemeClr val="lt1"/>
+                        </a:fontRef>
+                      </wps:style>
+                      <wps:bodyPr rot="0" spcFirstLastPara="0" vertOverflow="overflow" horzOverflow="overflow" vert="horz" wrap="square" lIns="91440" tIns="45720" rIns="91440" bIns="45720" numCol="1" spcCol="0" rtlCol="0" fromWordArt="0" anchor="ctr" anchorCtr="0" forceAA="0" compatLnSpc="1">
+                        <a:prstTxWarp prst="textNoShape">
+                          <a:avLst/>
+                        </a:prstTxWarp>
+                        <a:noAutofit/>
+                      </wps:bodyPr>
+                    </wps:wsp>
+                  </a:graphicData>
+                </a:graphic>
+                <wp14:sizeRelH relativeFrom="margin">
+                  <wp14:pctWidth>0</wp14:pctWidth>
+                </wp14:sizeRelH>
+                <wp14:sizeRelV relativeFrom="margin">
+                  <wp14:pctHeight>0</wp14:pctHeight>
+                </wp14:sizeRelV>
+              </wp:anchor>
+            </w:drawing>
+          </mc:Choice>
+          <mc:Fallback>
+            <w:pict>
+              <v:rect w14:anchorId="1EE18D0E" id="Rectangle 1" o:spid="_x0000_s1026" style="position:absolute;margin-left:427.6pt;margin-top:76.5pt;width:12.75pt;height:10pt;z-index:251695104;visibility:visible;mso-wrap-style:square;mso-width-percent:0;mso-height-percent:0;mso-wrap-distance-left:9pt;mso-wrap-distance-top:0;mso-wrap-distance-right:9pt;mso-wrap-distance-bottom:0;mso-position-horizontal:absolute;mso-position-horizontal-relative:text;mso-position-vertical:absolute;mso-position-vertical-relative:text;mso-width-percent:0;mso-height-percent:0;mso-width-relative:margin;mso-height-relative:margin;v-text-anchor:middle" o:gfxdata="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" filled="f" strokecolor="red" strokeweight="1pt"/>
+            </w:pict>
+          </mc:Fallback>
+        </mc:AlternateContent>
+      </w:r>
+      <w:r>
+        <w:rPr>
+          <w:rFonts w:ascii="Angsana New" w:hAnsi="Angsana New" w:cs="Angsana New"/>
+          <w:noProof/>
+          <w:sz w:val="32"/>
+          <w:szCs w:val="32"/>
+          <w:lang w:val="th-TH"/>
+        </w:rPr>
+        <mc:AlternateContent>
+          <mc:Choice Requires="wps">
+            <w:drawing>
+              <wp:anchor distT="0" distB="0" distL="114300" distR="114300" simplePos="0" relativeHeight="251697152" behindDoc="0" locked="0" layoutInCell="1" allowOverlap="1" wp14:anchorId="34AA2B22" wp14:editId="5ACBD7F5">
+                <wp:simplePos x="0" y="0"/>
+                <wp:positionH relativeFrom="column">
+                  <wp:posOffset>5199803</wp:posOffset>
+                </wp:positionH>
+                <wp:positionV relativeFrom="paragraph">
+                  <wp:posOffset>1378585</wp:posOffset>
+                </wp:positionV>
+                <wp:extent cx="612775" cy="127000"/>
+                <wp:effectExtent l="0" t="0" r="15875" b="25400"/>
+                <wp:wrapNone/>
+                <wp:docPr id="1766898897" name="Rectangle 1"/>
+                <wp:cNvGraphicFramePr/>
+                <a:graphic xmlns:a="http://schemas.openxmlformats.org/drawingml/2006/main">
+                  <a:graphicData uri="http://schemas.microsoft.com/office/word/2010/wordprocessingShape">
+                    <wps:wsp>
+                      <wps:cNvSpPr/>
+                      <wps:spPr>
+                        <a:xfrm>
+                          <a:off x="0" y="0"/>
+                          <a:ext cx="612775" cy="127000"/>
+                        </a:xfrm>
+                        <a:prstGeom prst="rect">
+                          <a:avLst/>
+                        </a:prstGeom>
+                        <a:noFill/>
+                        <a:ln>
+                          <a:solidFill>
+                            <a:srgbClr val="FF0000"/>
+                          </a:solidFill>
+                        </a:ln>
+                      </wps:spPr>
+                      <wps:style>
+                        <a:lnRef idx="2">
+                          <a:schemeClr val="accent1">
+                            <a:shade val="15000"/>
+                          </a:schemeClr>
+                        </a:lnRef>
+                        <a:fillRef idx="1">
+                          <a:schemeClr val="accent1"/>
+                        </a:fillRef>
+                        <a:effectRef idx="0">
+                          <a:schemeClr val="accent1"/>
+                        </a:effectRef>
+                        <a:fontRef idx="minor">
+                          <a:schemeClr val="lt1"/>
+                        </a:fontRef>
+                      </wps:style>
+                      <wps:bodyPr rot="0" spcFirstLastPara="0" vertOverflow="overflow" horzOverflow="overflow" vert="horz" wrap="square" lIns="91440" tIns="45720" rIns="91440" bIns="45720" numCol="1" spcCol="0" rtlCol="0" fromWordArt="0" anchor="ctr" anchorCtr="0" forceAA="0" compatLnSpc="1">
+                        <a:prstTxWarp prst="textNoShape">
+                          <a:avLst/>
+                        </a:prstTxWarp>
+                        <a:noAutofit/>
+                      </wps:bodyPr>
+                    </wps:wsp>
+                  </a:graphicData>
+                </a:graphic>
+                <wp14:sizeRelH relativeFrom="margin">
+                  <wp14:pctWidth>0</wp14:pctWidth>
+                </wp14:sizeRelH>
+                <wp14:sizeRelV relativeFrom="margin">
+                  <wp14:pctHeight>0</wp14:pctHeight>
+                </wp14:sizeRelV>
+              </wp:anchor>
+            </w:drawing>
+          </mc:Choice>
+          <mc:Fallback>
+            <w:pict>
+              <v:rect w14:anchorId="6371C8E8" id="Rectangle 1" o:spid="_x0000_s1026" style="position:absolute;margin-left:409.45pt;margin-top:108.55pt;width:48.25pt;height:10pt;z-index:251697152;visibility:visible;mso-wrap-style:square;mso-width-percent:0;mso-height-percent:0;mso-wrap-distance-left:9pt;mso-wrap-distance-top:0;mso-wrap-distance-right:9pt;mso-wrap-distance-bottom:0;mso-position-horizontal:absolute;mso-position-horizontal-relative:text;mso-position-vertical:absolute;mso-position-vertical-relative:text;mso-width-percent:0;mso-height-percent:0;mso-width-relative:margin;mso-height-relative:margin;v-text-anchor:middle" o:gfxdata="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" filled="f" strokecolor="red" strokeweight="1pt"/>
+            </w:pict>
+          </mc:Fallback>
+        </mc:AlternateContent>
+      </w:r>
+      <w:r>
+        <w:rPr>
+          <w:rFonts w:ascii="Angsana New" w:hAnsi="Angsana New" w:cs="Angsana New"/>
+          <w:noProof/>
+          <w:sz w:val="32"/>
+          <w:szCs w:val="32"/>
+          <w:lang w:val="th-TH"/>
+        </w:rPr>
+        <mc:AlternateContent>
+          <mc:Choice Requires="wps">
+            <w:drawing>
+              <wp:anchor distT="0" distB="0" distL="114300" distR="114300" simplePos="0" relativeHeight="251693056" behindDoc="0" locked="0" layoutInCell="1" allowOverlap="1" wp14:anchorId="086272CC" wp14:editId="37B0836D">
+                <wp:simplePos x="0" y="0"/>
+                <wp:positionH relativeFrom="column">
+                  <wp:posOffset>1122680</wp:posOffset>
+                </wp:positionH>
+                <wp:positionV relativeFrom="paragraph">
+                  <wp:posOffset>972608</wp:posOffset>
+                </wp:positionV>
+                <wp:extent cx="4013200" cy="121920"/>
+                <wp:effectExtent l="0" t="0" r="25400" b="11430"/>
+                <wp:wrapNone/>
+                <wp:docPr id="699709384" name="Rectangle 1"/>
+                <wp:cNvGraphicFramePr/>
+                <a:graphic xmlns:a="http://schemas.openxmlformats.org/drawingml/2006/main">
+                  <a:graphicData uri="http://schemas.microsoft.com/office/word/2010/wordprocessingShape">
+                    <wps:wsp>
+                      <wps:cNvSpPr/>
+                      <wps:spPr>
+                        <a:xfrm>
+                          <a:off x="0" y="0"/>
+                          <a:ext cx="4013200" cy="121920"/>
+                        </a:xfrm>
+                        <a:prstGeom prst="rect">
+                          <a:avLst/>
+                        </a:prstGeom>
+                        <a:noFill/>
+                        <a:ln>
+                          <a:solidFill>
+                            <a:srgbClr val="FF0000"/>
+                          </a:solidFill>
+                        </a:ln>
+                      </wps:spPr>
+                      <wps:style>
+                        <a:lnRef idx="2">
+                          <a:schemeClr val="accent1">
+                            <a:shade val="15000"/>
+                          </a:schemeClr>
+                        </a:lnRef>
+                        <a:fillRef idx="1">
+                          <a:schemeClr val="accent1"/>
+                        </a:fillRef>
+                        <a:effectRef idx="0">
+                          <a:schemeClr val="accent1"/>
+                        </a:effectRef>
+                        <a:fontRef idx="minor">
+                          <a:schemeClr val="lt1"/>
+                        </a:fontRef>
+                      </wps:style>
+                      <wps:bodyPr rot="0" spcFirstLastPara="0" vertOverflow="overflow" horzOverflow="overflow" vert="horz" wrap="square" lIns="91440" tIns="45720" rIns="91440" bIns="45720" numCol="1" spcCol="0" rtlCol="0" fromWordArt="0" anchor="ctr" anchorCtr="0" forceAA="0" compatLnSpc="1">
+                        <a:prstTxWarp prst="textNoShape">
+                          <a:avLst/>
+                        </a:prstTxWarp>
+                        <a:noAutofit/>
+                      </wps:bodyPr>
+                    </wps:wsp>
+                  </a:graphicData>
+                </a:graphic>
+                <wp14:sizeRelH relativeFrom="margin">
+                  <wp14:pctWidth>0</wp14:pctWidth>
+                </wp14:sizeRelH>
+                <wp14:sizeRelV relativeFrom="margin">
+                  <wp14:pctHeight>0</wp14:pctHeight>
+                </wp14:sizeRelV>
+              </wp:anchor>
+            </w:drawing>
+          </mc:Choice>
+          <mc:Fallback>
+            <w:pict>
+              <v:rect w14:anchorId="0A6C48A1" id="Rectangle 1" o:spid="_x0000_s1026" style="position:absolute;margin-left:88.4pt;margin-top:76.6pt;width:316pt;height:9.6pt;z-index:251693056;visibility:visible;mso-wrap-style:square;mso-width-percent:0;mso-height-percent:0;mso-wrap-distance-left:9pt;mso-wrap-distance-top:0;mso-wrap-distance-right:9pt;mso-wrap-distance-bottom:0;mso-position-horizontal:absolute;mso-position-horizontal-relative:text;mso-position-vertical:absolute;mso-position-vertical-relative:text;mso-width-percent:0;mso-height-percent:0;mso-width-relative:margin;mso-height-relative:margin;v-text-anchor:middle" o:gfxdata="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" filled="f" strokecolor="red" strokeweight="1pt"/>
+            </w:pict>
+          </mc:Fallback>
+        </mc:AlternateContent>
+      </w:r>
+      <w:r>
+        <w:rPr>
+          <w:rFonts w:ascii="Angsana New" w:hAnsi="Angsana New" w:cs="Angsana New"/>
+          <w:noProof/>
+          <w:sz w:val="32"/>
+          <w:szCs w:val="32"/>
+          <w:lang w:val="th-TH"/>
+        </w:rPr>
+        <mc:AlternateContent>
+          <mc:Choice Requires="wps">
+            <w:drawing>
+              <wp:anchor distT="0" distB="0" distL="114300" distR="114300" simplePos="0" relativeHeight="251691008" behindDoc="0" locked="0" layoutInCell="1" allowOverlap="1" wp14:anchorId="2F932255" wp14:editId="5929D58C">
+                <wp:simplePos x="0" y="0"/>
+                <wp:positionH relativeFrom="column">
+                  <wp:posOffset>1076325</wp:posOffset>
+                </wp:positionH>
+                <wp:positionV relativeFrom="paragraph">
+                  <wp:posOffset>787400</wp:posOffset>
+                </wp:positionV>
+                <wp:extent cx="4743450" cy="1543050"/>
+                <wp:effectExtent l="0" t="0" r="19050" b="19050"/>
+                <wp:wrapNone/>
+                <wp:docPr id="457901389" name="Rectangle 1"/>
+                <wp:cNvGraphicFramePr/>
+                <a:graphic xmlns:a="http://schemas.openxmlformats.org/drawingml/2006/main">
+                  <a:graphicData uri="http://schemas.microsoft.com/office/word/2010/wordprocessingShape">
+                    <wps:wsp>
+                      <wps:cNvSpPr/>
+                      <wps:spPr>
+                        <a:xfrm>
+                          <a:off x="0" y="0"/>
+                          <a:ext cx="4743450" cy="1543050"/>
+                        </a:xfrm>
+                        <a:prstGeom prst="rect">
+                          <a:avLst/>
+                        </a:prstGeom>
+                        <a:noFill/>
+                        <a:ln>
+                          <a:solidFill>
+                            <a:srgbClr val="FF0000"/>
+                          </a:solidFill>
+                        </a:ln>
+                      </wps:spPr>
+                      <wps:style>
+                        <a:lnRef idx="2">
+                          <a:schemeClr val="accent1">
+                            <a:shade val="15000"/>
+                          </a:schemeClr>
+                        </a:lnRef>
+                        <a:fillRef idx="1">
+                          <a:schemeClr val="accent1"/>
+                        </a:fillRef>
+                        <a:effectRef idx="0">
+                          <a:schemeClr val="accent1"/>
+                        </a:effectRef>
+                        <a:fontRef idx="minor">
+                          <a:schemeClr val="lt1"/>
+                        </a:fontRef>
+                      </wps:style>
+                      <wps:bodyPr rot="0" spcFirstLastPara="0" vertOverflow="overflow" horzOverflow="overflow" vert="horz" wrap="square" lIns="91440" tIns="45720" rIns="91440" bIns="45720" numCol="1" spcCol="0" rtlCol="0" fromWordArt="0" anchor="ctr" anchorCtr="0" forceAA="0" compatLnSpc="1">
+                        <a:prstTxWarp prst="textNoShape">
+                          <a:avLst/>
+                        </a:prstTxWarp>
+                        <a:noAutofit/>
+                      </wps:bodyPr>
+                    </wps:wsp>
+                  </a:graphicData>
+                </a:graphic>
+                <wp14:sizeRelH relativeFrom="margin">
+                  <wp14:pctWidth>0</wp14:pctWidth>
+                </wp14:sizeRelH>
+                <wp14:sizeRelV relativeFrom="margin">
+                  <wp14:pctHeight>0</wp14:pctHeight>
+                </wp14:sizeRelV>
+              </wp:anchor>
+            </w:drawing>
+          </mc:Choice>
+          <mc:Fallback>
+            <w:pict>
+              <v:rect w14:anchorId="0528931C" id="Rectangle 1" o:spid="_x0000_s1026" style="position:absolute;margin-left:84.75pt;margin-top:62pt;width:373.5pt;height:121.5pt;z-index:251691008;visibility:visible;mso-wrap-style:square;mso-width-percent:0;mso-height-percent:0;mso-wrap-distance-left:9pt;mso-wrap-distance-top:0;mso-wrap-distance-right:9pt;mso-wrap-distance-bottom:0;mso-position-horizontal:absolute;mso-position-horizontal-relative:text;mso-position-vertical:absolute;mso-position-vertical-relative:text;mso-width-percent:0;mso-height-percent:0;mso-width-relative:margin;mso-height-relative:margin;v-text-anchor:middle" o:gfxdata="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" filled="f" strokecolor="red" strokeweight="1pt"/>
+            </w:pict>
+          </mc:Fallback>
+        </mc:AlternateContent>
+      </w:r>
+      <w:r>
+        <w:rPr>
+          <w:rFonts w:ascii="Angsana New" w:hAnsi="Angsana New" w:cs="Angsana New"/>
+          <w:noProof/>
+          <w:sz w:val="32"/>
+          <w:szCs w:val="32"/>
+          <w:lang w:val="th-TH"/>
+        </w:rPr>
+        <mc:AlternateContent>
+          <mc:Choice Requires="wps">
+            <w:drawing>
+              <wp:anchor distT="0" distB="0" distL="114300" distR="114300" simplePos="0" relativeHeight="251703296" behindDoc="0" locked="0" layoutInCell="1" allowOverlap="1" wp14:anchorId="3ED1375A" wp14:editId="0ECC86C0">
+                <wp:simplePos x="0" y="0"/>
+                <wp:positionH relativeFrom="column">
+                  <wp:posOffset>5507672</wp:posOffset>
+                </wp:positionH>
+                <wp:positionV relativeFrom="paragraph">
+                  <wp:posOffset>846455</wp:posOffset>
+                </wp:positionV>
+                <wp:extent cx="257736" cy="257249"/>
+                <wp:effectExtent l="0" t="0" r="0" b="0"/>
+                <wp:wrapNone/>
+                <wp:docPr id="1893675669" name="Text Box 2"/>
+                <wp:cNvGraphicFramePr/>
+                <a:graphic xmlns:a="http://schemas.openxmlformats.org/drawingml/2006/main">
+                  <a:graphicData uri="http://schemas.microsoft.com/office/word/2010/wordprocessingShape">
+                    <wps:wsp>
+                      <wps:cNvSpPr txBox="1"/>
+                      <wps:spPr>
+                        <a:xfrm>
+                          <a:off x="0" y="0"/>
+                          <a:ext cx="257736" cy="257249"/>
+                        </a:xfrm>
+                        <a:prstGeom prst="rect">
+                          <a:avLst/>
+                        </a:prstGeom>
+                        <a:noFill/>
+                        <a:ln w="6350">
+                          <a:noFill/>
+                        </a:ln>
+                      </wps:spPr>
+                      <wps:txbx>
+                        <w:txbxContent>
+                          <w:p>
+                            <w:pPr>
+                              <w:spacing w:line="240" w:lineRule="auto"/>
+                              <w:jc w:val="center"/>
+                              <w:rPr>
+                                <w:rFonts w:ascii="Angsana New" w:hAnsi="Angsana New" w:cs="Angsana New"/>
+                                <w:b/>
+                                <w:bCs/>
+                                <w:color w:val="000000" w:themeColor="text1"/>
+                                <w:sz w:val="24"/>
+                                <w:szCs w:val="24"/>
+                              </w:rPr>
+                            </w:pPr>
+                            <w:r>
+                              <w:rPr>
+                                <w:rFonts w:ascii="Angsana New" w:hAnsi="Angsana New" w:cs="Angsana New"/>
+                                <w:b/>
+                                <w:bCs/>
+                                <w:color w:val="000000" w:themeColor="text1"/>
+                                <w:sz w:val="24"/>
+                                <w:szCs w:val="24"/>
+                              </w:rPr>
+                              <w:t>3</w:t>
+                            </w:r>
+                          </w:p>
+                        </w:txbxContent>
+                      </wps:txbx>
+                      <wps:bodyPr rot="0" spcFirstLastPara="0" vertOverflow="overflow" horzOverflow="overflow" vert="horz" wrap="square" lIns="91440" tIns="45720" rIns="91440" bIns="45720" numCol="1" spcCol="0" rtlCol="0" fromWordArt="0" anchor="t" anchorCtr="0" forceAA="0" compatLnSpc="1">
+                        <a:prstTxWarp prst="textNoShape">
+                          <a:avLst/>
+                        </a:prstTxWarp>
+                        <a:noAutofit/>
+                      </wps:bodyPr>
+                    </wps:wsp>
+                  </a:graphicData>
+                </a:graphic>
+                <wp14:sizeRelH relativeFrom="margin">
+                  <wp14:pctWidth>0</wp14:pctWidth>
+                </wp14:sizeRelH>
+                <wp14:sizeRelV relativeFrom="margin">
+                  <wp14:pctHeight>0</wp14:pctHeight>
+                </wp14:sizeRelV>
+              </wp:anchor>
+            </w:drawing>
+          </mc:Choice>
+          <mc:Fallback>
+            <w:pict>
+              <v:shape w14:anchorId="3ED1375A" id="_x0000_s1039" type="#_x0000_t202" style="position:absolute;left:0;text-align:left;margin-left:433.65pt;margin-top:66.65pt;width:20.3pt;height:20.25pt;z-index:251703296;visibility:visible;mso-wrap-style:square;mso-width-percent:0;mso-height-percent:0;mso-wrap-distance-left:9pt;mso-wrap-distance-top:0;mso-wrap-distance-right:9pt;mso-wrap-distance-bottom:0;mso-position-horizontal:absolute;mso-position-horizontal-relative:text;mso-position-vertical:absolute;mso-position-vertical-relative:text;mso-width-percent:0;mso-height-percent:0;mso-width-relative:margin;mso-height-relative:margin;v-text-anchor:top" o:gfxdata="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" filled="f" stroked="f" strokeweight=".5pt">
+                <v:textbox>
+                  <w:txbxContent>
+                    <w:p>
+                      <w:pPr>
+                        <w:spacing w:line="240" w:lineRule="auto"/>
+                        <w:jc w:val="center"/>
+                        <w:rPr>
+                          <w:rFonts w:ascii="Angsana New" w:hAnsi="Angsana New" w:cs="Angsana New"/>
+                          <w:b/>
+                          <w:bCs/>
+                          <w:color w:val="000000" w:themeColor="text1"/>
+                          <w:sz w:val="24"/>
+                          <w:szCs w:val="24"/>
+                        </w:rPr>
+                      </w:pPr>
+                      <w:r>
+                        <w:rPr>
+                          <w:rFonts w:ascii="Angsana New" w:hAnsi="Angsana New" w:cs="Angsana New"/>
+                          <w:b/>
+                          <w:bCs/>
+                          <w:color w:val="000000" w:themeColor="text1"/>
+                          <w:sz w:val="24"/>
+                          <w:szCs w:val="24"/>
+                        </w:rPr>
+                        <w:t>3</w:t>
+                      </w:r>
+                    </w:p>
+                  </w:txbxContent>
+                </v:textbox>
+              </v:shape>
+            </w:pict>
+          </mc:Fallback>
+        </mc:AlternateContent>
+      </w:r>
+      <w:r>
+        <w:rPr>
+          <w:rFonts w:ascii="Angsana New" w:hAnsi="Angsana New" w:cs="Angsana New"/>
+          <w:noProof/>
+          <w:sz w:val="32"/>
+          <w:szCs w:val="32"/>
+          <w:lang w:val="th-TH"/>
+        </w:rPr>
+        <mc:AlternateContent>
+          <mc:Choice Requires="wps">
+            <w:drawing>
+              <wp:anchor distT="0" distB="0" distL="114300" distR="114300" simplePos="0" relativeHeight="251705344" behindDoc="0" locked="0" layoutInCell="1" allowOverlap="1" wp14:anchorId="1CCEBAEB" wp14:editId="4234AE16">
                 <wp:simplePos x="0" y="0"/>
                 <wp:positionH relativeFrom="column">
                   <wp:posOffset>5117465</wp:posOffset>
@@ -5250,7 +5833,7 @@
           </mc:Choice>
           <mc:Fallback>
             <w:pict>
-              <v:shape w14:anchorId="1CCEBAEB" id="_x0000_s1038" type="#_x0000_t202" style="position:absolute;left:0;text-align:left;margin-left:402.95pt;margin-top:88pt;width:20.3pt;height:20.25pt;z-index:251705344;visibility:visible;mso-wrap-style:square;mso-width-percent:0;mso-height-percent:0;mso-wrap-distance-left:9pt;mso-wrap-distance-top:0;mso-wrap-distance-right:9pt;mso-wrap-distance-bottom:0;mso-position-horizontal:absolute;mso-position-horizontal-relative:text;mso-position-vertical:absolute;mso-position-vertical-relative:text;mso-width-percent:0;mso-height-percent:0;mso-width-relative:margin;mso-height-relative:margin;v-text-anchor:top" o:gfxdata="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" filled="f" stroked="f" strokeweight=".5pt">
+              <v:shape w14:anchorId="1CCEBAEB" id="_x0000_s1040" type="#_x0000_t202" style="position:absolute;left:0;text-align:left;margin-left:402.95pt;margin-top:88pt;width:20.3pt;height:20.25pt;z-index:251705344;visibility:visible;mso-wrap-style:square;mso-width-percent:0;mso-height-percent:0;mso-wrap-distance-left:9pt;mso-wrap-distance-top:0;mso-wrap-distance-right:9pt;mso-wrap-distance-bottom:0;mso-position-horizontal:absolute;mso-position-horizontal-relative:text;mso-position-vertical:absolute;mso-position-vertical-relative:text;mso-width-percent:0;mso-height-percent:0;mso-width-relative:margin;mso-height-relative:margin;v-text-anchor:top" o:gfxdata="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" filled="f" stroked="f" strokeweight=".5pt">
                 <v:textbox>
                   <w:txbxContent>
                     <w:p>
@@ -5296,257 +5879,7 @@
         <mc:AlternateContent>
           <mc:Choice Requires="wps">
             <w:drawing>
-              <wp:anchor distT="0" distB="0" distL="114300" distR="114300" simplePos="0" relativeHeight="251703296" behindDoc="0" locked="0" layoutInCell="1" allowOverlap="1" wp14:anchorId="3ED1375A" wp14:editId="1F274C58">
-                <wp:simplePos x="0" y="0"/>
-                <wp:positionH relativeFrom="column">
-                  <wp:posOffset>5166360</wp:posOffset>
-                </wp:positionH>
-                <wp:positionV relativeFrom="paragraph">
-                  <wp:posOffset>1379855</wp:posOffset>
-                </wp:positionV>
-                <wp:extent cx="257736" cy="257249"/>
-                <wp:effectExtent l="0" t="0" r="0" b="0"/>
-                <wp:wrapNone/>
-                <wp:docPr id="1893675669" name="Text Box 2"/>
-                <wp:cNvGraphicFramePr/>
-                <a:graphic xmlns:a="http://schemas.openxmlformats.org/drawingml/2006/main">
-                  <a:graphicData uri="http://schemas.microsoft.com/office/word/2010/wordprocessingShape">
-                    <wps:wsp>
-                      <wps:cNvSpPr txBox="1"/>
-                      <wps:spPr>
-                        <a:xfrm>
-                          <a:off x="0" y="0"/>
-                          <a:ext cx="257736" cy="257249"/>
-                        </a:xfrm>
-                        <a:prstGeom prst="rect">
-                          <a:avLst/>
-                        </a:prstGeom>
-                        <a:noFill/>
-                        <a:ln w="6350">
-                          <a:noFill/>
-                        </a:ln>
-                      </wps:spPr>
-                      <wps:txbx>
-                        <w:txbxContent>
-                          <w:p>
-                            <w:pPr>
-                              <w:spacing w:line="240" w:lineRule="auto"/>
-                              <w:jc w:val="center"/>
-                              <w:rPr>
-                                <w:rFonts w:ascii="Angsana New" w:hAnsi="Angsana New" w:cs="Angsana New"/>
-                                <w:b/>
-                                <w:bCs/>
-                                <w:color w:val="000000" w:themeColor="text1"/>
-                                <w:sz w:val="24"/>
-                                <w:szCs w:val="24"/>
-                              </w:rPr>
-                            </w:pPr>
-                            <w:r>
-                              <w:rPr>
-                                <w:rFonts w:ascii="Angsana New" w:hAnsi="Angsana New" w:cs="Angsana New"/>
-                                <w:b/>
-                                <w:bCs/>
-                                <w:color w:val="000000" w:themeColor="text1"/>
-                                <w:sz w:val="24"/>
-                                <w:szCs w:val="24"/>
-                              </w:rPr>
-                              <w:t>3</w:t>
-                            </w:r>
-                          </w:p>
-                        </w:txbxContent>
-                      </wps:txbx>
-                      <wps:bodyPr rot="0" spcFirstLastPara="0" vertOverflow="overflow" horzOverflow="overflow" vert="horz" wrap="square" lIns="91440" tIns="45720" rIns="91440" bIns="45720" numCol="1" spcCol="0" rtlCol="0" fromWordArt="0" anchor="t" anchorCtr="0" forceAA="0" compatLnSpc="1">
-                        <a:prstTxWarp prst="textNoShape">
-                          <a:avLst/>
-                        </a:prstTxWarp>
-                        <a:noAutofit/>
-                      </wps:bodyPr>
-                    </wps:wsp>
-                  </a:graphicData>
-                </a:graphic>
-                <wp14:sizeRelH relativeFrom="margin">
-                  <wp14:pctWidth>0</wp14:pctWidth>
-                </wp14:sizeRelH>
-                <wp14:sizeRelV relativeFrom="margin">
-                  <wp14:pctHeight>0</wp14:pctHeight>
-                </wp14:sizeRelV>
-              </wp:anchor>
-            </w:drawing>
-          </mc:Choice>
-          <mc:Fallback>
-            <w:pict>
-              <v:shape w14:anchorId="3ED1375A" id="_x0000_s1039" type="#_x0000_t202" style="position:absolute;left:0;text-align:left;margin-left:406.8pt;margin-top:108.65pt;width:20.3pt;height:20.25pt;z-index:251703296;visibility:visible;mso-wrap-style:square;mso-width-percent:0;mso-height-percent:0;mso-wrap-distance-left:9pt;mso-wrap-distance-top:0;mso-wrap-distance-right:9pt;mso-wrap-distance-bottom:0;mso-position-horizontal:absolute;mso-position-horizontal-relative:text;mso-position-vertical:absolute;mso-position-vertical-relative:text;mso-width-percent:0;mso-height-percent:0;mso-width-relative:margin;mso-height-relative:margin;v-text-anchor:top" o:gfxdata="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" filled="f" stroked="f" strokeweight=".5pt">
-                <v:textbox>
-                  <w:txbxContent>
-                    <w:p>
-                      <w:pPr>
-                        <w:spacing w:line="240" w:lineRule="auto"/>
-                        <w:jc w:val="center"/>
-                        <w:rPr>
-                          <w:rFonts w:ascii="Angsana New" w:hAnsi="Angsana New" w:cs="Angsana New"/>
-                          <w:b/>
-                          <w:bCs/>
-                          <w:color w:val="000000" w:themeColor="text1"/>
-                          <w:sz w:val="24"/>
-                          <w:szCs w:val="24"/>
-                        </w:rPr>
-                      </w:pPr>
-                      <w:r>
-                        <w:rPr>
-                          <w:rFonts w:ascii="Angsana New" w:hAnsi="Angsana New" w:cs="Angsana New"/>
-                          <w:b/>
-                          <w:bCs/>
-                          <w:color w:val="000000" w:themeColor="text1"/>
-                          <w:sz w:val="24"/>
-                          <w:szCs w:val="24"/>
-                        </w:rPr>
-                        <w:t>3</w:t>
-                      </w:r>
-                    </w:p>
-                  </w:txbxContent>
-                </v:textbox>
-              </v:shape>
-            </w:pict>
-          </mc:Fallback>
-        </mc:AlternateContent>
-      </w:r>
-      <w:r>
-        <w:rPr>
-          <w:rFonts w:ascii="Angsana New" w:hAnsi="Angsana New" w:cs="Angsana New"/>
-          <w:noProof/>
-          <w:sz w:val="32"/>
-          <w:szCs w:val="32"/>
-          <w:lang w:val="th-TH"/>
-        </w:rPr>
-        <mc:AlternateContent>
-          <mc:Choice Requires="wps">
-            <w:drawing>
-              <wp:anchor distT="0" distB="0" distL="114300" distR="114300" simplePos="0" relativeHeight="251701248" behindDoc="0" locked="0" layoutInCell="1" allowOverlap="1" wp14:anchorId="165538E3" wp14:editId="2D68292F">
-                <wp:simplePos x="0" y="0"/>
-                <wp:positionH relativeFrom="column">
-                  <wp:posOffset>1041400</wp:posOffset>
-                </wp:positionH>
-                <wp:positionV relativeFrom="paragraph">
-                  <wp:posOffset>955675</wp:posOffset>
-                </wp:positionV>
-                <wp:extent cx="257736" cy="257249"/>
-                <wp:effectExtent l="0" t="0" r="0" b="0"/>
-                <wp:wrapNone/>
-                <wp:docPr id="1230147425" name="Text Box 2"/>
-                <wp:cNvGraphicFramePr/>
-                <a:graphic xmlns:a="http://schemas.openxmlformats.org/drawingml/2006/main">
-                  <a:graphicData uri="http://schemas.microsoft.com/office/word/2010/wordprocessingShape">
-                    <wps:wsp>
-                      <wps:cNvSpPr txBox="1"/>
-                      <wps:spPr>
-                        <a:xfrm>
-                          <a:off x="0" y="0"/>
-                          <a:ext cx="257736" cy="257249"/>
-                        </a:xfrm>
-                        <a:prstGeom prst="rect">
-                          <a:avLst/>
-                        </a:prstGeom>
-                        <a:noFill/>
-                        <a:ln w="6350">
-                          <a:noFill/>
-                        </a:ln>
-                      </wps:spPr>
-                      <wps:txbx>
-                        <w:txbxContent>
-                          <w:p>
-                            <w:pPr>
-                              <w:spacing w:line="240" w:lineRule="auto"/>
-                              <w:jc w:val="center"/>
-                              <w:rPr>
-                                <w:rFonts w:ascii="Angsana New" w:hAnsi="Angsana New" w:cs="Angsana New"/>
-                                <w:b/>
-                                <w:bCs/>
-                                <w:color w:val="000000" w:themeColor="text1"/>
-                                <w:sz w:val="24"/>
-                                <w:szCs w:val="24"/>
-                              </w:rPr>
-                            </w:pPr>
-                            <w:r>
-                              <w:rPr>
-                                <w:rFonts w:ascii="Angsana New" w:hAnsi="Angsana New" w:cs="Angsana New"/>
-                                <w:b/>
-                                <w:bCs/>
-                                <w:color w:val="000000" w:themeColor="text1"/>
-                                <w:sz w:val="24"/>
-                                <w:szCs w:val="24"/>
-                              </w:rPr>
-                              <w:t>2</w:t>
-                            </w:r>
-                          </w:p>
-                        </w:txbxContent>
-                      </wps:txbx>
-                      <wps:bodyPr rot="0" spcFirstLastPara="0" vertOverflow="overflow" horzOverflow="overflow" vert="horz" wrap="square" lIns="91440" tIns="45720" rIns="91440" bIns="45720" numCol="1" spcCol="0" rtlCol="0" fromWordArt="0" anchor="t" anchorCtr="0" forceAA="0" compatLnSpc="1">
-                        <a:prstTxWarp prst="textNoShape">
-                          <a:avLst/>
-                        </a:prstTxWarp>
-                        <a:noAutofit/>
-                      </wps:bodyPr>
-                    </wps:wsp>
-                  </a:graphicData>
-                </a:graphic>
-                <wp14:sizeRelH relativeFrom="margin">
-                  <wp14:pctWidth>0</wp14:pctWidth>
-                </wp14:sizeRelH>
-                <wp14:sizeRelV relativeFrom="margin">
-                  <wp14:pctHeight>0</wp14:pctHeight>
-                </wp14:sizeRelV>
-              </wp:anchor>
-            </w:drawing>
-          </mc:Choice>
-          <mc:Fallback>
-            <w:pict>
-              <v:shape w14:anchorId="165538E3" id="_x0000_s1040" type="#_x0000_t202" style="position:absolute;left:0;text-align:left;margin-left:82pt;margin-top:75.25pt;width:20.3pt;height:20.25pt;z-index:251701248;visibility:visible;mso-wrap-style:square;mso-width-percent:0;mso-height-percent:0;mso-wrap-distance-left:9pt;mso-wrap-distance-top:0;mso-wrap-distance-right:9pt;mso-wrap-distance-bottom:0;mso-position-horizontal:absolute;mso-position-horizontal-relative:text;mso-position-vertical:absolute;mso-position-vertical-relative:text;mso-width-percent:0;mso-height-percent:0;mso-width-relative:margin;mso-height-relative:margin;v-text-anchor:top" o:gfxdata="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" filled="f" stroked="f" strokeweight=".5pt">
-                <v:textbox>
-                  <w:txbxContent>
-                    <w:p>
-                      <w:pPr>
-                        <w:spacing w:line="240" w:lineRule="auto"/>
-                        <w:jc w:val="center"/>
-                        <w:rPr>
-                          <w:rFonts w:ascii="Angsana New" w:hAnsi="Angsana New" w:cs="Angsana New"/>
-                          <w:b/>
-                          <w:bCs/>
-                          <w:color w:val="000000" w:themeColor="text1"/>
-                          <w:sz w:val="24"/>
-                          <w:szCs w:val="24"/>
-                        </w:rPr>
-                      </w:pPr>
-                      <w:r>
-                        <w:rPr>
-                          <w:rFonts w:ascii="Angsana New" w:hAnsi="Angsana New" w:cs="Angsana New"/>
-                          <w:b/>
-                          <w:bCs/>
-                          <w:color w:val="000000" w:themeColor="text1"/>
-                          <w:sz w:val="24"/>
-                          <w:szCs w:val="24"/>
-                        </w:rPr>
-                        <w:t>2</w:t>
-                      </w:r>
-                    </w:p>
-                  </w:txbxContent>
-                </v:textbox>
-              </v:shape>
-            </w:pict>
-          </mc:Fallback>
-        </mc:AlternateContent>
-      </w:r>
-      <w:r>
-        <w:rPr>
-          <w:rFonts w:ascii="Angsana New" w:hAnsi="Angsana New" w:cs="Angsana New"/>
-          <w:noProof/>
-          <w:sz w:val="32"/>
-          <w:szCs w:val="32"/>
-          <w:lang w:val="th-TH"/>
-        </w:rPr>
-        <mc:AlternateContent>
-          <mc:Choice Requires="wps">
-            <w:drawing>
-              <wp:anchor distT="0" distB="0" distL="114300" distR="114300" simplePos="0" relativeHeight="251699200" behindDoc="0" locked="0" layoutInCell="1" allowOverlap="1" wp14:anchorId="31AE32B3" wp14:editId="11EC38D5">
+              <wp:anchor distT="0" distB="0" distL="114300" distR="114300" simplePos="0" relativeHeight="251699200" behindDoc="0" locked="0" layoutInCell="1" allowOverlap="1" wp14:anchorId="31AE32B3" wp14:editId="4BDA1900">
                 <wp:simplePos x="0" y="0"/>
                 <wp:positionH relativeFrom="column">
                   <wp:posOffset>3484880</wp:posOffset>
@@ -5663,354 +5996,16 @@
       <w:r>
         <w:rPr>
           <w:rFonts w:ascii="Angsana New" w:hAnsi="Angsana New" w:cs="Angsana New"/>
-          <w:noProof/>
-          <w:sz w:val="32"/>
-          <w:szCs w:val="32"/>
-          <w:lang w:val="th-TH"/>
-        </w:rPr>
-        <mc:AlternateContent>
-          <mc:Choice Requires="wps">
-            <w:drawing>
-              <wp:anchor distT="0" distB="0" distL="114300" distR="114300" simplePos="0" relativeHeight="251697152" behindDoc="0" locked="0" layoutInCell="1" allowOverlap="1" wp14:anchorId="34AA2B22" wp14:editId="34D0D749">
-                <wp:simplePos x="0" y="0"/>
-                <wp:positionH relativeFrom="column">
-                  <wp:posOffset>5153025</wp:posOffset>
-                </wp:positionH>
-                <wp:positionV relativeFrom="paragraph">
-                  <wp:posOffset>1079500</wp:posOffset>
-                </wp:positionV>
-                <wp:extent cx="612775" cy="127000"/>
-                <wp:effectExtent l="0" t="0" r="15875" b="25400"/>
-                <wp:wrapNone/>
-                <wp:docPr id="1766898897" name="Rectangle 1"/>
-                <wp:cNvGraphicFramePr/>
-                <a:graphic xmlns:a="http://schemas.openxmlformats.org/drawingml/2006/main">
-                  <a:graphicData uri="http://schemas.microsoft.com/office/word/2010/wordprocessingShape">
-                    <wps:wsp>
-                      <wps:cNvSpPr/>
-                      <wps:spPr>
-                        <a:xfrm>
-                          <a:off x="0" y="0"/>
-                          <a:ext cx="612775" cy="127000"/>
-                        </a:xfrm>
-                        <a:prstGeom prst="rect">
-                          <a:avLst/>
-                        </a:prstGeom>
-                        <a:noFill/>
-                        <a:ln>
-                          <a:solidFill>
-                            <a:srgbClr val="FF0000"/>
-                          </a:solidFill>
-                        </a:ln>
-                      </wps:spPr>
-                      <wps:style>
-                        <a:lnRef idx="2">
-                          <a:schemeClr val="accent1">
-                            <a:shade val="15000"/>
-                          </a:schemeClr>
-                        </a:lnRef>
-                        <a:fillRef idx="1">
-                          <a:schemeClr val="accent1"/>
-                        </a:fillRef>
-                        <a:effectRef idx="0">
-                          <a:schemeClr val="accent1"/>
-                        </a:effectRef>
-                        <a:fontRef idx="minor">
-                          <a:schemeClr val="lt1"/>
-                        </a:fontRef>
-                      </wps:style>
-                      <wps:bodyPr rot="0" spcFirstLastPara="0" vertOverflow="overflow" horzOverflow="overflow" vert="horz" wrap="square" lIns="91440" tIns="45720" rIns="91440" bIns="45720" numCol="1" spcCol="0" rtlCol="0" fromWordArt="0" anchor="ctr" anchorCtr="0" forceAA="0" compatLnSpc="1">
-                        <a:prstTxWarp prst="textNoShape">
-                          <a:avLst/>
-                        </a:prstTxWarp>
-                        <a:noAutofit/>
-                      </wps:bodyPr>
-                    </wps:wsp>
-                  </a:graphicData>
-                </a:graphic>
-                <wp14:sizeRelH relativeFrom="margin">
-                  <wp14:pctWidth>0</wp14:pctWidth>
-                </wp14:sizeRelH>
-                <wp14:sizeRelV relativeFrom="margin">
-                  <wp14:pctHeight>0</wp14:pctHeight>
-                </wp14:sizeRelV>
-              </wp:anchor>
-            </w:drawing>
-          </mc:Choice>
-          <mc:Fallback>
-            <w:pict>
-              <v:rect w14:anchorId="3270DF8D" id="Rectangle 1" o:spid="_x0000_s1026" style="position:absolute;margin-left:405.75pt;margin-top:85pt;width:48.25pt;height:10pt;z-index:251697152;visibility:visible;mso-wrap-style:square;mso-width-percent:0;mso-height-percent:0;mso-wrap-distance-left:9pt;mso-wrap-distance-top:0;mso-wrap-distance-right:9pt;mso-wrap-distance-bottom:0;mso-position-horizontal:absolute;mso-position-horizontal-relative:text;mso-position-vertical:absolute;mso-position-vertical-relative:text;mso-width-percent:0;mso-height-percent:0;mso-width-relative:margin;mso-height-relative:margin;v-text-anchor:middle" o:gfxdata="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" filled="f" strokecolor="red" strokeweight="1pt"/>
-            </w:pict>
-          </mc:Fallback>
-        </mc:AlternateContent>
-      </w:r>
-      <w:r>
-        <w:rPr>
-          <w:rFonts w:ascii="Angsana New" w:hAnsi="Angsana New" w:cs="Angsana New"/>
-          <w:noProof/>
-          <w:sz w:val="32"/>
-          <w:szCs w:val="32"/>
-          <w:lang w:val="th-TH"/>
-        </w:rPr>
-        <mc:AlternateContent>
-          <mc:Choice Requires="wps">
-            <w:drawing>
-              <wp:anchor distT="0" distB="0" distL="114300" distR="114300" simplePos="0" relativeHeight="251695104" behindDoc="0" locked="0" layoutInCell="1" allowOverlap="1" wp14:anchorId="498ACA6D" wp14:editId="3AB44DF9">
-                <wp:simplePos x="0" y="0"/>
-                <wp:positionH relativeFrom="column">
-                  <wp:posOffset>5375275</wp:posOffset>
-                </wp:positionH>
-                <wp:positionV relativeFrom="paragraph">
-                  <wp:posOffset>1485900</wp:posOffset>
-                </wp:positionV>
-                <wp:extent cx="161925" cy="127000"/>
-                <wp:effectExtent l="0" t="0" r="28575" b="25400"/>
-                <wp:wrapNone/>
-                <wp:docPr id="1816320186" name="Rectangle 1"/>
-                <wp:cNvGraphicFramePr/>
-                <a:graphic xmlns:a="http://schemas.openxmlformats.org/drawingml/2006/main">
-                  <a:graphicData uri="http://schemas.microsoft.com/office/word/2010/wordprocessingShape">
-                    <wps:wsp>
-                      <wps:cNvSpPr/>
-                      <wps:spPr>
-                        <a:xfrm>
-                          <a:off x="0" y="0"/>
-                          <a:ext cx="161925" cy="127000"/>
-                        </a:xfrm>
-                        <a:prstGeom prst="rect">
-                          <a:avLst/>
-                        </a:prstGeom>
-                        <a:noFill/>
-                        <a:ln>
-                          <a:solidFill>
-                            <a:srgbClr val="FF0000"/>
-                          </a:solidFill>
-                        </a:ln>
-                      </wps:spPr>
-                      <wps:style>
-                        <a:lnRef idx="2">
-                          <a:schemeClr val="accent1">
-                            <a:shade val="15000"/>
-                          </a:schemeClr>
-                        </a:lnRef>
-                        <a:fillRef idx="1">
-                          <a:schemeClr val="accent1"/>
-                        </a:fillRef>
-                        <a:effectRef idx="0">
-                          <a:schemeClr val="accent1"/>
-                        </a:effectRef>
-                        <a:fontRef idx="minor">
-                          <a:schemeClr val="lt1"/>
-                        </a:fontRef>
-                      </wps:style>
-                      <wps:bodyPr rot="0" spcFirstLastPara="0" vertOverflow="overflow" horzOverflow="overflow" vert="horz" wrap="square" lIns="91440" tIns="45720" rIns="91440" bIns="45720" numCol="1" spcCol="0" rtlCol="0" fromWordArt="0" anchor="ctr" anchorCtr="0" forceAA="0" compatLnSpc="1">
-                        <a:prstTxWarp prst="textNoShape">
-                          <a:avLst/>
-                        </a:prstTxWarp>
-                        <a:noAutofit/>
-                      </wps:bodyPr>
-                    </wps:wsp>
-                  </a:graphicData>
-                </a:graphic>
-                <wp14:sizeRelH relativeFrom="margin">
-                  <wp14:pctWidth>0</wp14:pctWidth>
-                </wp14:sizeRelH>
-                <wp14:sizeRelV relativeFrom="margin">
-                  <wp14:pctHeight>0</wp14:pctHeight>
-                </wp14:sizeRelV>
-              </wp:anchor>
-            </w:drawing>
-          </mc:Choice>
-          <mc:Fallback>
-            <w:pict>
-              <v:rect w14:anchorId="71508510" id="Rectangle 1" o:spid="_x0000_s1026" style="position:absolute;margin-left:423.25pt;margin-top:117pt;width:12.75pt;height:10pt;z-index:251695104;visibility:visible;mso-wrap-style:square;mso-width-percent:0;mso-height-percent:0;mso-wrap-distance-left:9pt;mso-wrap-distance-top:0;mso-wrap-distance-right:9pt;mso-wrap-distance-bottom:0;mso-position-horizontal:absolute;mso-position-horizontal-relative:text;mso-position-vertical:absolute;mso-position-vertical-relative:text;mso-width-percent:0;mso-height-percent:0;mso-width-relative:margin;mso-height-relative:margin;v-text-anchor:middle" o:gfxdata="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" filled="f" strokecolor="red" strokeweight="1pt"/>
-            </w:pict>
-          </mc:Fallback>
-        </mc:AlternateContent>
-      </w:r>
-      <w:r>
-        <w:rPr>
-          <w:rFonts w:ascii="Angsana New" w:hAnsi="Angsana New" w:cs="Angsana New"/>
-          <w:noProof/>
-          <w:sz w:val="32"/>
-          <w:szCs w:val="32"/>
-          <w:lang w:val="th-TH"/>
-        </w:rPr>
-        <mc:AlternateContent>
-          <mc:Choice Requires="wps">
-            <w:drawing>
-              <wp:anchor distT="0" distB="0" distL="114300" distR="114300" simplePos="0" relativeHeight="251693056" behindDoc="0" locked="0" layoutInCell="1" allowOverlap="1" wp14:anchorId="086272CC" wp14:editId="67025F14">
-                <wp:simplePos x="0" y="0"/>
-                <wp:positionH relativeFrom="column">
-                  <wp:posOffset>1122680</wp:posOffset>
-                </wp:positionH>
-                <wp:positionV relativeFrom="paragraph">
-                  <wp:posOffset>937895</wp:posOffset>
-                </wp:positionV>
-                <wp:extent cx="4013200" cy="121920"/>
-                <wp:effectExtent l="0" t="0" r="25400" b="11430"/>
-                <wp:wrapNone/>
-                <wp:docPr id="699709384" name="Rectangle 1"/>
-                <wp:cNvGraphicFramePr/>
-                <a:graphic xmlns:a="http://schemas.openxmlformats.org/drawingml/2006/main">
-                  <a:graphicData uri="http://schemas.microsoft.com/office/word/2010/wordprocessingShape">
-                    <wps:wsp>
-                      <wps:cNvSpPr/>
-                      <wps:spPr>
-                        <a:xfrm>
-                          <a:off x="0" y="0"/>
-                          <a:ext cx="4013200" cy="121920"/>
-                        </a:xfrm>
-                        <a:prstGeom prst="rect">
-                          <a:avLst/>
-                        </a:prstGeom>
-                        <a:noFill/>
-                        <a:ln>
-                          <a:solidFill>
-                            <a:srgbClr val="FF0000"/>
-                          </a:solidFill>
-                        </a:ln>
-                      </wps:spPr>
-                      <wps:style>
-                        <a:lnRef idx="2">
-                          <a:schemeClr val="accent1">
-                            <a:shade val="15000"/>
-                          </a:schemeClr>
-                        </a:lnRef>
-                        <a:fillRef idx="1">
-                          <a:schemeClr val="accent1"/>
-                        </a:fillRef>
-                        <a:effectRef idx="0">
-                          <a:schemeClr val="accent1"/>
-                        </a:effectRef>
-                        <a:fontRef idx="minor">
-                          <a:schemeClr val="lt1"/>
-                        </a:fontRef>
-                      </wps:style>
-                      <wps:bodyPr rot="0" spcFirstLastPara="0" vertOverflow="overflow" horzOverflow="overflow" vert="horz" wrap="square" lIns="91440" tIns="45720" rIns="91440" bIns="45720" numCol="1" spcCol="0" rtlCol="0" fromWordArt="0" anchor="ctr" anchorCtr="0" forceAA="0" compatLnSpc="1">
-                        <a:prstTxWarp prst="textNoShape">
-                          <a:avLst/>
-                        </a:prstTxWarp>
-                        <a:noAutofit/>
-                      </wps:bodyPr>
-                    </wps:wsp>
-                  </a:graphicData>
-                </a:graphic>
-                <wp14:sizeRelH relativeFrom="margin">
-                  <wp14:pctWidth>0</wp14:pctWidth>
-                </wp14:sizeRelH>
-                <wp14:sizeRelV relativeFrom="margin">
-                  <wp14:pctHeight>0</wp14:pctHeight>
-                </wp14:sizeRelV>
-              </wp:anchor>
-            </w:drawing>
-          </mc:Choice>
-          <mc:Fallback>
-            <w:pict>
-              <v:rect w14:anchorId="676A3509" id="Rectangle 1" o:spid="_x0000_s1026" style="position:absolute;margin-left:88.4pt;margin-top:73.85pt;width:316pt;height:9.6pt;z-index:251693056;visibility:visible;mso-wrap-style:square;mso-width-percent:0;mso-height-percent:0;mso-wrap-distance-left:9pt;mso-wrap-distance-top:0;mso-wrap-distance-right:9pt;mso-wrap-distance-bottom:0;mso-position-horizontal:absolute;mso-position-horizontal-relative:text;mso-position-vertical:absolute;mso-position-vertical-relative:text;mso-width-percent:0;mso-height-percent:0;mso-width-relative:margin;mso-height-relative:margin;v-text-anchor:middle" o:gfxdata="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" filled="f" strokecolor="red" strokeweight="1pt"/>
-            </w:pict>
-          </mc:Fallback>
-        </mc:AlternateContent>
-      </w:r>
-      <w:r>
-        <w:rPr>
-          <w:rFonts w:ascii="Angsana New" w:hAnsi="Angsana New" w:cs="Angsana New"/>
-          <w:noProof/>
-          <w:sz w:val="32"/>
-          <w:szCs w:val="32"/>
-          <w:lang w:val="th-TH"/>
-        </w:rPr>
-        <mc:AlternateContent>
-          <mc:Choice Requires="wps">
-            <w:drawing>
-              <wp:anchor distT="0" distB="0" distL="114300" distR="114300" simplePos="0" relativeHeight="251691008" behindDoc="0" locked="0" layoutInCell="1" allowOverlap="1" wp14:anchorId="2F932255" wp14:editId="4927A86E">
-                <wp:simplePos x="0" y="0"/>
-                <wp:positionH relativeFrom="column">
-                  <wp:posOffset>1076960</wp:posOffset>
-                </wp:positionH>
-                <wp:positionV relativeFrom="paragraph">
-                  <wp:posOffset>785495</wp:posOffset>
-                </wp:positionV>
-                <wp:extent cx="4724400" cy="863600"/>
-                <wp:effectExtent l="0" t="0" r="19050" b="12700"/>
-                <wp:wrapNone/>
-                <wp:docPr id="457901389" name="Rectangle 1"/>
-                <wp:cNvGraphicFramePr/>
-                <a:graphic xmlns:a="http://schemas.openxmlformats.org/drawingml/2006/main">
-                  <a:graphicData uri="http://schemas.microsoft.com/office/word/2010/wordprocessingShape">
-                    <wps:wsp>
-                      <wps:cNvSpPr/>
-                      <wps:spPr>
-                        <a:xfrm>
-                          <a:off x="0" y="0"/>
-                          <a:ext cx="4724400" cy="863600"/>
-                        </a:xfrm>
-                        <a:prstGeom prst="rect">
-                          <a:avLst/>
-                        </a:prstGeom>
-                        <a:noFill/>
-                        <a:ln>
-                          <a:solidFill>
-                            <a:srgbClr val="FF0000"/>
-                          </a:solidFill>
-                        </a:ln>
-                      </wps:spPr>
-                      <wps:style>
-                        <a:lnRef idx="2">
-                          <a:schemeClr val="accent1">
-                            <a:shade val="15000"/>
-                          </a:schemeClr>
-                        </a:lnRef>
-                        <a:fillRef idx="1">
-                          <a:schemeClr val="accent1"/>
-                        </a:fillRef>
-                        <a:effectRef idx="0">
-                          <a:schemeClr val="accent1"/>
-                        </a:effectRef>
-                        <a:fontRef idx="minor">
-                          <a:schemeClr val="lt1"/>
-                        </a:fontRef>
-                      </wps:style>
-                      <wps:bodyPr rot="0" spcFirstLastPara="0" vertOverflow="overflow" horzOverflow="overflow" vert="horz" wrap="square" lIns="91440" tIns="45720" rIns="91440" bIns="45720" numCol="1" spcCol="0" rtlCol="0" fromWordArt="0" anchor="ctr" anchorCtr="0" forceAA="0" compatLnSpc="1">
-                        <a:prstTxWarp prst="textNoShape">
-                          <a:avLst/>
-                        </a:prstTxWarp>
-                        <a:noAutofit/>
-                      </wps:bodyPr>
-                    </wps:wsp>
-                  </a:graphicData>
-                </a:graphic>
-                <wp14:sizeRelH relativeFrom="margin">
-                  <wp14:pctWidth>0</wp14:pctWidth>
-                </wp14:sizeRelH>
-                <wp14:sizeRelV relativeFrom="margin">
-                  <wp14:pctHeight>0</wp14:pctHeight>
-                </wp14:sizeRelV>
-              </wp:anchor>
-            </w:drawing>
-          </mc:Choice>
-          <mc:Fallback>
-            <w:pict>
-              <v:rect w14:anchorId="408FCFF7" id="Rectangle 1" o:spid="_x0000_s1026" style="position:absolute;margin-left:84.8pt;margin-top:61.85pt;width:372pt;height:68pt;z-index:251691008;visibility:visible;mso-wrap-style:square;mso-width-percent:0;mso-height-percent:0;mso-wrap-distance-left:9pt;mso-wrap-distance-top:0;mso-wrap-distance-right:9pt;mso-wrap-distance-bottom:0;mso-position-horizontal:absolute;mso-position-horizontal-relative:text;mso-position-vertical:absolute;mso-position-vertical-relative:text;mso-width-percent:0;mso-height-percent:0;mso-width-relative:margin;mso-height-relative:margin;v-text-anchor:middle" o:gfxdata="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" filled="f" strokecolor="red" strokeweight="1pt"/>
-            </w:pict>
-          </mc:Fallback>
-        </mc:AlternateContent>
-      </w:r>
-      <w:r>
-        <w:rPr>
-          <w:rFonts w:ascii="Angsana New" w:hAnsi="Angsana New" w:cs="Angsana New"/>
           <w:b/>
           <w:bCs/>
-          <w:noProof/>
-          <w:sz w:val="32"/>
-          <w:szCs w:val="32"/>
-          <w:cs/>
+          <w:sz w:val="32"/>
+          <w:szCs w:val="32"/>
         </w:rPr>
         <w:drawing>
-          <wp:inline distT="0" distB="0" distL="0" distR="0" wp14:anchorId="2BCDA4E4" wp14:editId="1263E5CC">
-            <wp:extent cx="5943600" cy="2192020"/>
-            <wp:effectExtent l="19050" t="19050" r="19050" b="17780"/>
-            <wp:docPr id="537500224" name="Picture 1" descr="A screenshot of a computer&#10;&#10;Description automatically generated"/>
+          <wp:inline distT="0" distB="0" distL="0" distR="0" wp14:anchorId="5D5C3830" wp14:editId="4AEBE6BC">
+            <wp:extent cx="5943600" cy="2462530"/>
+            <wp:effectExtent l="19050" t="19050" r="19050" b="13970"/>
+            <wp:docPr id="1407204427" name="Picture 1"/>
             <wp:cNvGraphicFramePr>
               <a:graphicFrameLocks xmlns:a="http://schemas.openxmlformats.org/drawingml/2006/main" noChangeAspect="1"/>
             </wp:cNvGraphicFramePr>
@@ -6018,7 +6013,7 @@
               <a:graphicData uri="http://schemas.openxmlformats.org/drawingml/2006/picture">
                 <pic:pic xmlns:pic="http://schemas.openxmlformats.org/drawingml/2006/picture">
                   <pic:nvPicPr>
-                    <pic:cNvPr id="537500224" name="Picture 1" descr="A screenshot of a computer&#10;&#10;Description automatically generated"/>
+                    <pic:cNvPr id="1407204427" name=""/>
                     <pic:cNvPicPr/>
                   </pic:nvPicPr>
                   <pic:blipFill>
@@ -6030,7 +6025,7 @@
                   <pic:spPr>
                     <a:xfrm>
                       <a:off x="0" y="0"/>
-                      <a:ext cx="5943600" cy="2192020"/>
+                      <a:ext cx="5943600" cy="2462530"/>
                     </a:xfrm>
                     <a:prstGeom prst="rect">
                       <a:avLst/>
@@ -6284,18 +6279,7 @@
                           <w:sz w:val="24"/>
                           <w:szCs w:val="24"/>
                         </w:rPr>
-                        <w:t>2.</w:t>
-                      </w:r>
-                      <w:r>
-                        <w:rPr>
-                          <w:rFonts w:ascii="Angsana New" w:hAnsi="Angsana New" w:cs="Angsana New"/>
-                          <w:b/>
-                          <w:bCs/>
-                          <w:color w:val="000000" w:themeColor="text1"/>
-                          <w:sz w:val="24"/>
-                          <w:szCs w:val="24"/>
-                        </w:rPr>
-                        <w:t>3</w:t>
+                        <w:t>2.3</w:t>
                       </w:r>
                     </w:p>
                   </w:txbxContent>
@@ -6421,18 +6405,7 @@
                           <w:sz w:val="24"/>
                           <w:szCs w:val="24"/>
                         </w:rPr>
-                        <w:t>2.</w:t>
-                      </w:r>
-                      <w:r>
-                        <w:rPr>
-                          <w:rFonts w:ascii="Angsana New" w:hAnsi="Angsana New" w:cs="Angsana New"/>
-                          <w:b/>
-                          <w:bCs/>
-                          <w:color w:val="000000" w:themeColor="text1"/>
-                          <w:sz w:val="24"/>
-                          <w:szCs w:val="24"/>
-                        </w:rPr>
-                        <w:t>4</w:t>
+                        <w:t>2.4</w:t>
                       </w:r>
                     </w:p>
                   </w:txbxContent>

</xml_diff>